<commit_message>
Typos, made titles more consistent with branding
</commit_message>
<xml_diff>
--- a/Altar_Server_List_of_Server_Expectations.docx
+++ b/Altar_Server_List_of_Server_Expectations.docx
@@ -13,7 +13,13 @@
         <w:rPr>
           <w:rFonts w:ascii="Castellar" w:hAnsi="Castellar"/>
         </w:rPr>
-        <w:t>St. Mary Cathedral</w:t>
+        <w:t>Saint</w:t>
+      </w:r>
+      <w:r>
+        <w:rPr>
+          <w:rFonts w:ascii="Castellar" w:hAnsi="Castellar"/>
+        </w:rPr>
+        <w:t xml:space="preserve"> Mary Cathedral</w:t>
       </w:r>
     </w:p>
     <w:p>
@@ -27,7 +33,19 @@
         <w:rPr>
           <w:rFonts w:ascii="Castellar" w:hAnsi="Castellar"/>
         </w:rPr>
-        <w:t>Cathedral School of St. Mary</w:t>
+        <w:t>Cathedral School of S</w:t>
+      </w:r>
+      <w:r>
+        <w:rPr>
+          <w:rFonts w:ascii="Castellar" w:hAnsi="Castellar"/>
+        </w:rPr>
+        <w:t>aint</w:t>
+      </w:r>
+      <w:r>
+        <w:rPr>
+          <w:rFonts w:ascii="Castellar" w:hAnsi="Castellar"/>
+        </w:rPr>
+        <w:t xml:space="preserve"> Mary</w:t>
       </w:r>
     </w:p>
     <w:p>
@@ -164,17 +182,7 @@
           <w:b/>
           <w:bCs/>
         </w:rPr>
-        <w:t>Decorum and reveren</w:t>
-      </w:r>
-      <w:bookmarkStart w:id="0" w:name="_GoBack"/>
-      <w:bookmarkEnd w:id="0"/>
-      <w:r>
-        <w:rPr>
-          <w:rFonts w:ascii="Calibri" w:hAnsi="Calibri" w:cs="Calibri"/>
-          <w:b/>
-          <w:bCs/>
-        </w:rPr>
-        <w:t>ce</w:t>
+        <w:t>Decorum and reverence</w:t>
       </w:r>
       <w:r>
         <w:rPr>
@@ -371,7 +379,7 @@
         <w:rPr>
           <w:rFonts w:ascii="Calibri" w:hAnsi="Calibri" w:cs="Calibri"/>
         </w:rPr>
-        <w:t>a wrist watch may be worn</w:t>
+        <w:t>a wristwatch may be worn</w:t>
       </w:r>
     </w:p>
     <w:p>
@@ -541,7 +549,7 @@
         <w:rPr>
           <w:rFonts w:ascii="Calibri" w:hAnsi="Calibri" w:cs="Calibri"/>
         </w:rPr>
-        <w:t>a wrist watch may be worn</w:t>
+        <w:t>a wristwatch may be worn</w:t>
       </w:r>
     </w:p>
     <w:p>
@@ -563,7 +571,7 @@
         <w:rPr>
           <w:rFonts w:ascii="Calibri" w:hAnsi="Calibri" w:cs="Calibri"/>
         </w:rPr>
-        <w:t>make-up or cosmetics may be used sparingly, no finger nail polish</w:t>
+        <w:t>makeup or cosmetics may be used sparingly, no fingernail polish</w:t>
       </w:r>
     </w:p>
     <w:p>
@@ -609,25 +617,23 @@
           <w:b/>
           <w:bCs/>
         </w:rPr>
-        <w:t xml:space="preserve">polished black shoes, close toed and dress socks (black, </w:t>
-      </w:r>
-      <w:proofErr w:type="spellStart"/>
+        <w:t>polished black shoes, close toed and dress socks (black, opa</w:t>
+      </w:r>
       <w:r>
         <w:rPr>
           <w:rFonts w:ascii="Calibri" w:hAnsi="Calibri" w:cs="Calibri"/>
           <w:b/>
           <w:bCs/>
         </w:rPr>
-        <w:t>opague</w:t>
-      </w:r>
-      <w:proofErr w:type="spellEnd"/>
+        <w:t>q</w:t>
+      </w:r>
       <w:r>
         <w:rPr>
           <w:rFonts w:ascii="Calibri" w:hAnsi="Calibri" w:cs="Calibri"/>
           <w:b/>
           <w:bCs/>
         </w:rPr>
-        <w:t>, or white cream</w:t>
+        <w:t>ue, or white cream</w:t>
       </w:r>
       <w:r>
         <w:rPr>
@@ -749,7 +755,15 @@
         <w:rPr>
           <w:rFonts w:ascii="Calibri" w:hAnsi="Calibri" w:cs="Calibri"/>
         </w:rPr>
-        <w:t xml:space="preserve"> Your schedule contains a list of servers includes telephone numbers to assist in finding a substitute. You may also use email to try to find a replacement.  </w:t>
+        <w:t xml:space="preserve"> Your schedule contains a list of servers includes telephone numbers to assist in finding a substitute. You may also use email to try to find a repla</w:t>
+      </w:r>
+      <w:bookmarkStart w:id="0" w:name="_GoBack"/>
+      <w:bookmarkEnd w:id="0"/>
+      <w:r>
+        <w:rPr>
+          <w:rFonts w:ascii="Calibri" w:hAnsi="Calibri" w:cs="Calibri"/>
+        </w:rPr>
+        <w:t xml:space="preserve">cement.  </w:t>
       </w:r>
     </w:p>
     <w:p>

</xml_diff>